<commit_message>
Dodat projektni zadatak nakon formalne inspekcije
</commit_message>
<xml_diff>
--- a/Dokumentacija/Faza_1/Lepe Brene-Cik pogodi v1.2.docx
+++ b/Dokumentacija/Faza_1/Lepe Brene-Cik pogodi v1.2.docx
@@ -5044,7 +5044,27 @@
           <w:i/>
           <w:iCs/>
         </w:rPr>
-        <w:t>Multyplayer režimu (</w:t>
+        <w:t>Mult</w:t>
+      </w:r>
+      <w:r>
+        <w:rPr>
+          <w:rFonts w:eastAsia="Times New Roman" w:cs="Times New Roman"/>
+          <w:b/>
+          <w:bCs/>
+          <w:i/>
+          <w:iCs/>
+        </w:rPr>
+        <w:t>i</w:t>
+      </w:r>
+      <w:r>
+        <w:rPr>
+          <w:rFonts w:eastAsia="Times New Roman" w:cs="Times New Roman"/>
+          <w:b/>
+          <w:bCs/>
+          <w:i/>
+          <w:iCs/>
+        </w:rPr>
+        <w:t>player režimu (</w:t>
       </w:r>
       <w:r>
         <w:rPr>
@@ -6528,7 +6548,27 @@
           <w:i/>
           <w:iCs/>
         </w:rPr>
-        <w:t>Multyplayer (</w:t>
+        <w:t>Mult</w:t>
+      </w:r>
+      <w:r>
+        <w:rPr>
+          <w:rFonts w:eastAsia="Times New Roman" w:cs="Times New Roman"/>
+          <w:b/>
+          <w:bCs/>
+          <w:i/>
+          <w:iCs/>
+        </w:rPr>
+        <w:t>i</w:t>
+      </w:r>
+      <w:r>
+        <w:rPr>
+          <w:rFonts w:eastAsia="Times New Roman" w:cs="Times New Roman"/>
+          <w:b/>
+          <w:bCs/>
+          <w:i/>
+          <w:iCs/>
+        </w:rPr>
+        <w:t>player (</w:t>
       </w:r>
       <w:r>
         <w:rPr>

</xml_diff>